<commit_message>
更正論文Exception Thrown 「Form」 Fnally錯字
</commit_message>
<xml_diff>
--- a/論文.docx
+++ b/論文.docx
@@ -3204,7 +3204,23 @@
                 <w:rFonts w:ascii="Times New Roman" w:eastAsia="標楷體" w:hAnsi="Times New Roman"/>
                 <w:noProof/>
               </w:rPr>
-              <w:t>2.2.6 Exception Thrown Form Finally Block</w:t>
+              <w:t xml:space="preserve">2.2.6 </w:t>
+            </w:r>
+            <w:r>
+              <w:rPr>
+                <w:rStyle w:val="af0"/>
+                <w:rFonts w:ascii="Times New Roman" w:eastAsia="標楷體" w:hAnsi="Times New Roman"/>
+                <w:noProof/>
+              </w:rPr>
+              <w:t>Exception Thrown From</w:t>
+            </w:r>
+            <w:r>
+              <w:rPr>
+                <w:rStyle w:val="af0"/>
+                <w:rFonts w:ascii="Times New Roman" w:eastAsia="標楷體" w:hAnsi="Times New Roman"/>
+                <w:noProof/>
+              </w:rPr>
+              <w:t xml:space="preserve"> Finally Block</w:t>
             </w:r>
             <w:r>
               <w:rPr>
@@ -4284,7 +4300,15 @@
                 <w:rFonts w:ascii="Times New Roman" w:eastAsia="標楷體" w:hAnsi="Times New Roman"/>
                 <w:noProof/>
               </w:rPr>
-              <w:t>Exception Thrown Form Finally Block</w:t>
+              <w:t>Exception Thrown From</w:t>
+            </w:r>
+            <w:r>
+              <w:rPr>
+                <w:rStyle w:val="af0"/>
+                <w:rFonts w:ascii="Times New Roman" w:eastAsia="標楷體" w:hAnsi="Times New Roman"/>
+                <w:noProof/>
+              </w:rPr>
+              <w:t xml:space="preserve"> Finally Block</w:t>
             </w:r>
             <w:r>
               <w:rPr>
@@ -5744,7 +5768,21 @@
                 <w:rStyle w:val="af0"/>
                 <w:noProof/>
               </w:rPr>
-              <w:t>4.3 Exception Thrown Form Finally Block</w:t>
+              <w:t xml:space="preserve">4.3 </w:t>
+            </w:r>
+            <w:r>
+              <w:rPr>
+                <w:rStyle w:val="af0"/>
+                <w:noProof/>
+              </w:rPr>
+              <w:t>Exception Thrown From</w:t>
+            </w:r>
+            <w:r>
+              <w:rPr>
+                <w:rStyle w:val="af0"/>
+                <w:noProof/>
+              </w:rPr>
+              <w:t xml:space="preserve"> Finally Block</w:t>
             </w:r>
             <w:r>
               <w:rPr>
@@ -5840,7 +5878,15 @@
                 <w:rFonts w:ascii="Times New Roman" w:eastAsia="標楷體" w:hAnsi="Times New Roman"/>
                 <w:noProof/>
               </w:rPr>
-              <w:t>Exception Thrown Form Finally Block</w:t>
+              <w:t>Exception Thrown From</w:t>
+            </w:r>
+            <w:r>
+              <w:rPr>
+                <w:rStyle w:val="af0"/>
+                <w:rFonts w:ascii="Times New Roman" w:eastAsia="標楷體" w:hAnsi="Times New Roman"/>
+                <w:noProof/>
+              </w:rPr>
+              <w:t xml:space="preserve"> Finally Block</w:t>
             </w:r>
             <w:r>
               <w:rPr>
@@ -5936,7 +5982,15 @@
                 <w:rFonts w:ascii="Times New Roman" w:eastAsia="標楷體" w:hAnsi="Times New Roman"/>
                 <w:noProof/>
               </w:rPr>
-              <w:t>Exception Thrown Form Finally Block</w:t>
+              <w:t>Exception Thrown From</w:t>
+            </w:r>
+            <w:r>
+              <w:rPr>
+                <w:rStyle w:val="af0"/>
+                <w:rFonts w:ascii="Times New Roman" w:eastAsia="標楷體" w:hAnsi="Times New Roman"/>
+                <w:noProof/>
+              </w:rPr>
+              <w:t xml:space="preserve"> Finally Block</w:t>
             </w:r>
             <w:r>
               <w:rPr>
@@ -6032,7 +6086,15 @@
                 <w:rFonts w:ascii="Times New Roman" w:eastAsia="標楷體" w:hAnsi="Times New Roman"/>
                 <w:noProof/>
               </w:rPr>
-              <w:t>Exception Thrown Form Finally Block</w:t>
+              <w:t>Exception Thrown From</w:t>
+            </w:r>
+            <w:r>
+              <w:rPr>
+                <w:rStyle w:val="af0"/>
+                <w:rFonts w:ascii="Times New Roman" w:eastAsia="標楷體" w:hAnsi="Times New Roman"/>
+                <w:noProof/>
+              </w:rPr>
+              <w:t xml:space="preserve"> Finally Block</w:t>
             </w:r>
             <w:r>
               <w:rPr>
@@ -8013,7 +8075,14 @@
             <w:rStyle w:val="af0"/>
             <w:noProof/>
           </w:rPr>
-          <w:t>Exception Thrown Form Finally Block</w:t>
+          <w:t>Exception Thrown From</w:t>
+        </w:r>
+        <w:r>
+          <w:rPr>
+            <w:rStyle w:val="af0"/>
+            <w:noProof/>
+          </w:rPr>
+          <w:t xml:space="preserve"> Finally Block</w:t>
         </w:r>
         <w:r>
           <w:rPr>
@@ -10177,7 +10246,14 @@
             <w:rStyle w:val="af0"/>
             <w:noProof/>
           </w:rPr>
-          <w:t>Exception Thrown Form Finally Block</w:t>
+          <w:t>Exception Thrown From</w:t>
+        </w:r>
+        <w:r>
+          <w:rPr>
+            <w:rStyle w:val="af0"/>
+            <w:noProof/>
+          </w:rPr>
+          <w:t xml:space="preserve"> Finally Block</w:t>
         </w:r>
         <w:r>
           <w:rPr>
@@ -10279,7 +10355,14 @@
             <w:rStyle w:val="af0"/>
             <w:noProof/>
           </w:rPr>
-          <w:t>Exception Thrown Form Finally Block</w:t>
+          <w:t>Exception Thrown From</w:t>
+        </w:r>
+        <w:r>
+          <w:rPr>
+            <w:rStyle w:val="af0"/>
+            <w:noProof/>
+          </w:rPr>
+          <w:t xml:space="preserve"> Finally Block</w:t>
         </w:r>
         <w:r>
           <w:rPr>
@@ -11531,7 +11614,14 @@
             <w:rStyle w:val="af0"/>
             <w:noProof/>
           </w:rPr>
-          <w:t>Exception Thrown Form Finally Block Refactoring</w:t>
+          <w:t>Exception Thrown From</w:t>
+        </w:r>
+        <w:r>
+          <w:rPr>
+            <w:rStyle w:val="af0"/>
+            <w:noProof/>
+          </w:rPr>
+          <w:t xml:space="preserve"> Finally Block Refactoring</w:t>
         </w:r>
         <w:r>
           <w:rPr>
@@ -11640,7 +11730,14 @@
             <w:rStyle w:val="af0"/>
             <w:noProof/>
           </w:rPr>
-          <w:t>Exception Thrown Form Finally Block Refactoring</w:t>
+          <w:t>Exception Thrown From</w:t>
+        </w:r>
+        <w:r>
+          <w:rPr>
+            <w:rStyle w:val="af0"/>
+            <w:noProof/>
+          </w:rPr>
+          <w:t xml:space="preserve"> Finally Block Refactoring</w:t>
         </w:r>
         <w:r>
           <w:rPr>
@@ -13135,7 +13232,14 @@
             <w:rStyle w:val="af0"/>
             <w:noProof/>
           </w:rPr>
-          <w:t>Exception Thrown Form Finally Block</w:t>
+          <w:t>Exception Thrown From</w:t>
+        </w:r>
+        <w:r>
+          <w:rPr>
+            <w:rStyle w:val="af0"/>
+            <w:noProof/>
+          </w:rPr>
+          <w:t xml:space="preserve"> Finally Block</w:t>
         </w:r>
         <w:r>
           <w:rPr>
@@ -13237,7 +13341,21 @@
             <w:rStyle w:val="af0"/>
             <w:noProof/>
           </w:rPr>
-          <w:t>JFreeChart Exception Thrown Form Finally Block</w:t>
+          <w:t xml:space="preserve">JFreeChart </w:t>
+        </w:r>
+        <w:r>
+          <w:rPr>
+            <w:rStyle w:val="af0"/>
+            <w:noProof/>
+          </w:rPr>
+          <w:t>Exception Thrown From</w:t>
+        </w:r>
+        <w:r>
+          <w:rPr>
+            <w:rStyle w:val="af0"/>
+            <w:noProof/>
+          </w:rPr>
+          <w:t xml:space="preserve"> Finally Block</w:t>
         </w:r>
         <w:r>
           <w:rPr>
@@ -13339,7 +13457,21 @@
             <w:rStyle w:val="af0"/>
             <w:noProof/>
           </w:rPr>
-          <w:t>JFreeChart Exception Thrown Form Finally Block</w:t>
+          <w:t xml:space="preserve">JFreeChart </w:t>
+        </w:r>
+        <w:r>
+          <w:rPr>
+            <w:rStyle w:val="af0"/>
+            <w:noProof/>
+          </w:rPr>
+          <w:t>Exception Thrown From</w:t>
+        </w:r>
+        <w:r>
+          <w:rPr>
+            <w:rStyle w:val="af0"/>
+            <w:noProof/>
+          </w:rPr>
+          <w:t xml:space="preserve"> Finally Block</w:t>
         </w:r>
         <w:r>
           <w:rPr>
@@ -13456,7 +13588,14 @@
             <w:rStyle w:val="af0"/>
             <w:noProof/>
           </w:rPr>
-          <w:t>Exception Thrown Form Finally Block</w:t>
+          <w:t>Exception Thrown From</w:t>
+        </w:r>
+        <w:r>
+          <w:rPr>
+            <w:rStyle w:val="af0"/>
+            <w:noProof/>
+          </w:rPr>
+          <w:t xml:space="preserve"> Finally Block</w:t>
         </w:r>
         <w:r>
           <w:rPr>
@@ -13558,7 +13697,21 @@
             <w:rStyle w:val="af0"/>
             <w:noProof/>
           </w:rPr>
-          <w:t>JFreeChart Exception Thrown Form Finally Block</w:t>
+          <w:t xml:space="preserve">JFreeChart </w:t>
+        </w:r>
+        <w:r>
+          <w:rPr>
+            <w:rStyle w:val="af0"/>
+            <w:noProof/>
+          </w:rPr>
+          <w:t>Exception Thrown From</w:t>
+        </w:r>
+        <w:r>
+          <w:rPr>
+            <w:rStyle w:val="af0"/>
+            <w:noProof/>
+          </w:rPr>
+          <w:t xml:space="preserve"> Finally Block</w:t>
         </w:r>
         <w:r>
           <w:rPr>
@@ -15951,7 +16104,13 @@
         <w:rPr>
           <w:rFonts w:ascii="Times New Roman" w:eastAsia="標楷體" w:hAnsi="Times New Roman" w:cs="Times New Roman"/>
         </w:rPr>
-        <w:t>Exception Thrown Form Finally Block</w:t>
+        <w:t>Exception Thrown From</w:t>
+      </w:r>
+      <w:r>
+        <w:rPr>
+          <w:rFonts w:ascii="Times New Roman" w:eastAsia="標楷體" w:hAnsi="Times New Roman" w:cs="Times New Roman"/>
+        </w:rPr>
+        <w:t xml:space="preserve"> Finally Block</w:t>
       </w:r>
     </w:p>
     <w:p>
@@ -17667,7 +17826,13 @@
         <w:rPr>
           <w:rFonts w:ascii="Times New Roman" w:eastAsia="標楷體" w:hAnsi="Times New Roman"/>
         </w:rPr>
-        <w:t>Exception Thrown Form Finally Block</w:t>
+        <w:t>Exception Thrown From</w:t>
+      </w:r>
+      <w:r>
+        <w:rPr>
+          <w:rFonts w:ascii="Times New Roman" w:eastAsia="標楷體" w:hAnsi="Times New Roman"/>
+        </w:rPr>
+        <w:t xml:space="preserve"> Finally Block</w:t>
       </w:r>
       <w:bookmarkEnd w:id="72"/>
       <w:bookmarkEnd w:id="73"/>
@@ -17843,7 +18008,13 @@
         <w:rPr>
           <w:rFonts w:ascii="Times New Roman" w:eastAsia="標楷體" w:hAnsi="Times New Roman"/>
         </w:rPr>
-        <w:t>Exception Thrown Form Finally Block</w:t>
+        <w:t>Exception Thrown From</w:t>
+      </w:r>
+      <w:r>
+        <w:rPr>
+          <w:rFonts w:ascii="Times New Roman" w:eastAsia="標楷體" w:hAnsi="Times New Roman"/>
+        </w:rPr>
+        <w:t xml:space="preserve"> Finally Block</w:t>
       </w:r>
       <w:r>
         <w:rPr>
@@ -18125,7 +18296,10 @@
         <w:t>、</w:t>
       </w:r>
       <w:r>
-        <w:t>Exception Thrown Form Finally Block</w:t>
+        <w:t>Exception Thrown From</w:t>
+      </w:r>
+      <w:r>
+        <w:t xml:space="preserve"> Finally Block</w:t>
       </w:r>
       <w:r>
         <w:rPr>
@@ -21097,7 +21271,13 @@
         <w:rPr>
           <w:rFonts w:ascii="Times New Roman" w:eastAsia="標楷體" w:hAnsi="Times New Roman"/>
         </w:rPr>
-        <w:t>Exception Thrown Form Finally Block</w:t>
+        <w:t>Exception Thrown From</w:t>
+      </w:r>
+      <w:r>
+        <w:rPr>
+          <w:rFonts w:ascii="Times New Roman" w:eastAsia="標楷體" w:hAnsi="Times New Roman"/>
+        </w:rPr>
+        <w:t xml:space="preserve"> Finally Block</w:t>
       </w:r>
       <w:r>
         <w:rPr>
@@ -24825,7 +25005,7 @@
             <v:path o:extrusionok="f" gradientshapeok="t" o:connecttype="rect"/>
             <o:lock v:ext="edit" aspectratio="t"/>
           </v:shapetype>
-          <v:shape id="_x0000_i1025" type="#_x0000_t75" style="width:371pt;height:248pt">
+          <v:shape id="_x0000_i1025" type="#_x0000_t75" style="width:371.05pt;height:248.25pt">
             <v:imagedata r:id="rId34" o:title="Throwable"/>
           </v:shape>
         </w:pict>
@@ -26816,7 +26996,13 @@
         <w:rPr>
           <w:rFonts w:ascii="Times New Roman" w:eastAsia="標楷體" w:hAnsi="Times New Roman"/>
         </w:rPr>
-        <w:t>Exception Thrown Form Finally Block</w:t>
+        <w:t>Exception Thrown From</w:t>
+      </w:r>
+      <w:r>
+        <w:rPr>
+          <w:rFonts w:ascii="Times New Roman" w:eastAsia="標楷體" w:hAnsi="Times New Roman"/>
+        </w:rPr>
+        <w:t xml:space="preserve"> Finally Block</w:t>
       </w:r>
       <w:bookmarkEnd w:id="166"/>
       <w:bookmarkEnd w:id="167"/>
@@ -26945,7 +27131,10 @@
         <w:t>所丟出的例外，稱為</w:t>
       </w:r>
       <w:r>
-        <w:t>Exception Thrown Form Finally Block</w:t>
+        <w:t>Exception Thrown From</w:t>
+      </w:r>
+      <w:r>
+        <w:t xml:space="preserve"> Finally Block</w:t>
       </w:r>
       <w:r>
         <w:rPr>
@@ -26977,7 +27166,10 @@
         <w:t>丟出例外。因此，要消除</w:t>
       </w:r>
       <w:r>
-        <w:t>Exception Thrown Form Finally Block</w:t>
+        <w:t>Exception Thrown From</w:t>
+      </w:r>
+      <w:r>
+        <w:t xml:space="preserve"> Finally Block</w:t>
       </w:r>
       <w:r>
         <w:rPr>
@@ -27106,7 +27298,10 @@
         <w:t>對</w:t>
       </w:r>
       <w:r>
-        <w:t>Exception Thrown Form Finally Block</w:t>
+        <w:t>Exception Thrown From</w:t>
+      </w:r>
+      <w:r>
+        <w:t xml:space="preserve"> Finally Block</w:t>
       </w:r>
       <w:r>
         <w:rPr>
@@ -27121,7 +27316,10 @@
         <w:t>消除</w:t>
       </w:r>
       <w:r>
-        <w:t>Exception Thrown Form Finally Block</w:t>
+        <w:t>Exception Thrown From</w:t>
+      </w:r>
+      <w:r>
+        <w:t xml:space="preserve"> Finally Block</w:t>
       </w:r>
       <w:r>
         <w:rPr>
@@ -27157,7 +27355,10 @@
         <w:t>壞味道，但在</w:t>
       </w:r>
       <w:r>
-        <w:t>Exception Thrown Form Finally Block</w:t>
+        <w:t>Exception Thrown From</w:t>
+      </w:r>
+      <w:r>
+        <w:t xml:space="preserve"> Finally Block</w:t>
       </w:r>
       <w:r>
         <w:rPr>
@@ -27234,7 +27435,10 @@
         <w:t>小的，因此才會在</w:t>
       </w:r>
       <w:r>
-        <w:t>Exception Thrown Form Finally Block</w:t>
+        <w:t>Exception Thrown From</w:t>
+      </w:r>
+      <w:r>
+        <w:t xml:space="preserve"> Finally Block</w:t>
       </w:r>
       <w:r>
         <w:rPr>
@@ -27328,7 +27532,10 @@
         <w:t>、</w:t>
       </w:r>
       <w:r>
-        <w:t>Exception Thrown Form Finally Block</w:t>
+        <w:t>Exception Thrown From</w:t>
+      </w:r>
+      <w:r>
+        <w:t xml:space="preserve"> Finally Block</w:t>
       </w:r>
       <w:r>
         <w:rPr>
@@ -27369,7 +27576,10 @@
         <w:t>工具消除了</w:t>
       </w:r>
       <w:r>
-        <w:t>Exception Thrown Form Finally Block</w:t>
+        <w:t>Exception Thrown From</w:t>
+      </w:r>
+      <w:r>
+        <w:t xml:space="preserve"> Finally Block</w:t>
       </w:r>
       <w:r>
         <w:rPr>
@@ -27556,7 +27766,10 @@
         <w:t>、</w:t>
       </w:r>
       <w:r>
-        <w:t>Exception Thrown Form Finally Block</w:t>
+        <w:t>Exception Thrown From</w:t>
+      </w:r>
+      <w:r>
+        <w:t xml:space="preserve"> Finally Block</w:t>
       </w:r>
       <w:r>
         <w:rPr>
@@ -28547,7 +28760,10 @@
               <w:jc w:val="center"/>
             </w:pPr>
             <w:r>
-              <w:t>Exception Thrown Form Finally Block</w:t>
+              <w:t>Exception Thrown From</w:t>
+            </w:r>
+            <w:r>
+              <w:t xml:space="preserve"> Finally Block</w:t>
             </w:r>
           </w:p>
         </w:tc>
@@ -29440,7 +29656,7 @@
       </w:pPr>
       <w:r>
         <w:pict>
-          <v:shape id="_x0000_i1026" type="#_x0000_t75" style="width:389pt;height:374pt">
+          <v:shape id="_x0000_i1026" type="#_x0000_t75" style="width:388.7pt;height:373.7pt">
             <v:imagedata r:id="rId43" o:title="DummyQuicker" croptop="2775f" cropbottom="1031f" cropleft="925f" cropright="1013f"/>
           </v:shape>
         </w:pict>
@@ -29529,7 +29745,7 @@
       <w:r>
         <w:lastRenderedPageBreak/>
         <w:pict>
-          <v:shape id="_x0000_i1027" type="#_x0000_t75" style="width:430.5pt;height:408pt">
+          <v:shape id="_x0000_i1027" type="#_x0000_t75" style="width:430.65pt;height:408.15pt">
             <v:imagedata r:id="rId44" o:title="DummyQuickFix" croptop="3050f" cropbottom="2499f" cropleft="1916f" cropright="1330f"/>
           </v:shape>
         </w:pict>
@@ -30362,7 +30578,7 @@
       </w:pPr>
       <w:r>
         <w:pict>
-          <v:shape id="_x0000_i1028" type="#_x0000_t75" style="width:424pt;height:488pt">
+          <v:shape id="_x0000_i1028" type="#_x0000_t75" style="width:424.05pt;height:488.1pt">
             <v:imagedata r:id="rId45" o:title="UMQuickFixer" croptop="4580f" cropbottom="1320f" cropleft="1593f" cropright="1506f"/>
           </v:shape>
         </w:pict>
@@ -30442,7 +30658,7 @@
       <w:r>
         <w:lastRenderedPageBreak/>
         <w:pict>
-          <v:shape id="_x0000_i1029" type="#_x0000_t75" style="width:385.5pt;height:561.5pt">
+          <v:shape id="_x0000_i1029" type="#_x0000_t75" style="width:385.2pt;height:561.4pt">
             <v:imagedata r:id="rId46" o:title="UMQuickFix" croptop="3243f" cropbottom="2690f" cropleft="7576f" cropright="2248f"/>
           </v:shape>
         </w:pict>
@@ -31120,7 +31336,7 @@
       </w:pPr>
       <w:r>
         <w:pict>
-          <v:shape id="_x0000_i1030" type="#_x0000_t75" style="width:391pt;height:431pt">
+          <v:shape id="_x0000_i1030" type="#_x0000_t75" style="width:390.9pt;height:430.65pt">
             <v:imagedata r:id="rId47" o:title="CCQuickFixer" croptop="2944f" cropbottom="1468f" cropleft="1742f" cropright="7244f"/>
           </v:shape>
         </w:pict>
@@ -31203,7 +31419,7 @@
         </w:rPr>
         <w:lastRenderedPageBreak/>
         <w:pict>
-          <v:shape id="_x0000_i1031" type="#_x0000_t75" style="width:410.5pt;height:518.5pt">
+          <v:shape id="_x0000_i1031" type="#_x0000_t75" style="width:410.35pt;height:518.15pt">
             <v:imagedata r:id="rId48" o:title="CCQuickFix" croptop="2328f" cropbottom="1639f" cropleft="4668f" cropright="1341f"/>
           </v:shape>
         </w:pict>
@@ -31354,7 +31570,13 @@
         <w:rPr>
           <w:rFonts w:ascii="Times New Roman" w:eastAsia="標楷體" w:hAnsi="Times New Roman"/>
         </w:rPr>
-        <w:t>Exception Thrown Form Finally Block</w:t>
+        <w:t>Exception Thrown From</w:t>
+      </w:r>
+      <w:r>
+        <w:rPr>
+          <w:rFonts w:ascii="Times New Roman" w:eastAsia="標楷體" w:hAnsi="Times New Roman"/>
+        </w:rPr>
+        <w:t xml:space="preserve"> Finally Block</w:t>
       </w:r>
       <w:r>
         <w:rPr>
@@ -31911,7 +32133,7 @@
       <w:r>
         <w:lastRenderedPageBreak/>
         <w:pict>
-          <v:shape id="_x0000_i1032" type="#_x0000_t75" style="width:469pt;height:246.5pt">
+          <v:shape id="_x0000_i1032" type="#_x0000_t75" style="width:469.1pt;height:246.5pt">
             <v:imagedata r:id="rId50" o:title="DummyRefactory" croptop="4902f" cropbottom="4167f" cropleft="4002f" cropright="1332f"/>
           </v:shape>
         </w:pict>
@@ -32510,7 +32732,7 @@
       <w:r>
         <w:lastRenderedPageBreak/>
         <w:pict>
-          <v:shape id="_x0000_i1033" type="#_x0000_t75" style="width:484pt;height:257pt">
+          <v:shape id="_x0000_i1033" type="#_x0000_t75" style="width:484.1pt;height:257.1pt">
             <v:imagedata r:id="rId52" o:title="NTRefactory" croptop="4450f" cropbottom="3371f" cropleft="4668f" cropright="1665f"/>
           </v:shape>
         </w:pict>
@@ -32595,8 +32817,13 @@
         </w:rPr>
         <w:t xml:space="preserve">2.3 </w:t>
       </w:r>
-      <w:r>
-        <w:t>Exception Thrown Form Finally Block</w:t>
+      <w:bookmarkStart w:id="230" w:name="_GoBack"/>
+      <w:r>
+        <w:t>Exception Thrown From</w:t>
+      </w:r>
+      <w:bookmarkEnd w:id="230"/>
+      <w:r>
+        <w:t xml:space="preserve"> Finally Block</w:t>
       </w:r>
       <w:bookmarkEnd w:id="229"/>
     </w:p>
@@ -32611,7 +32838,10 @@
         <w:t>當使用者在</w:t>
       </w:r>
       <w:r>
-        <w:t>Exception Thrown Form Finally Block</w:t>
+        <w:t>Exception Thrown From</w:t>
+      </w:r>
+      <w:r>
+        <w:t xml:space="preserve"> Finally Block</w:t>
       </w:r>
       <w:r>
         <w:rPr>
@@ -32732,7 +32962,10 @@
         <w:t>類別，對</w:t>
       </w:r>
       <w:r>
-        <w:t>Exception Thrown Form Finally Block</w:t>
+        <w:t>Exception Thrown From</w:t>
+      </w:r>
+      <w:r>
+        <w:t xml:space="preserve"> Finally Block</w:t>
       </w:r>
       <w:r>
         <w:rPr>
@@ -32878,7 +33111,10 @@
         <w:t>完成上述步驟即可完成</w:t>
       </w:r>
       <w:r>
-        <w:t>Exception Thrown Form Finally Block</w:t>
+        <w:t>Exception Thrown From</w:t>
+      </w:r>
+      <w:r>
+        <w:t xml:space="preserve"> Finally Block</w:t>
       </w:r>
       <w:r>
         <w:rPr>
@@ -32889,7 +33125,7 @@
       <w:r>
         <w:lastRenderedPageBreak/>
         <w:pict>
-          <v:shape id="_x0000_i1034" type="#_x0000_t75" style="width:430pt;height:485pt">
+          <v:shape id="_x0000_i1034" type="#_x0000_t75" style="width:430.25pt;height:485pt">
             <v:imagedata r:id="rId53" o:title="TEFBRefactory" croptop="3333f" cropbottom="1258f" cropleft="1519f" cropright="1808f"/>
           </v:shape>
         </w:pict>
@@ -32899,8 +33135,8 @@
       <w:pPr>
         <w:pStyle w:val="af1"/>
       </w:pPr>
-      <w:bookmarkStart w:id="230" w:name="_Toc515611941"/>
-      <w:bookmarkStart w:id="231" w:name="_Toc515636033"/>
+      <w:bookmarkStart w:id="231" w:name="_Toc515611941"/>
+      <w:bookmarkStart w:id="232" w:name="_Toc515636033"/>
       <w:r>
         <w:rPr>
           <w:rFonts w:hint="eastAsia"/>
@@ -32920,7 +33156,10 @@
         <w:t>、</w:t>
       </w:r>
       <w:r>
-        <w:t>Exception Thrown Form Finally Block</w:t>
+        <w:t>Exception Thrown From</w:t>
+      </w:r>
+      <w:r>
+        <w:t xml:space="preserve"> Finally Block</w:t>
       </w:r>
       <w:r>
         <w:rPr>
@@ -32943,8 +33182,8 @@
         </w:rPr>
         <w:t>Class Diagram</w:t>
       </w:r>
-      <w:bookmarkEnd w:id="230"/>
       <w:bookmarkEnd w:id="231"/>
+      <w:bookmarkEnd w:id="232"/>
     </w:p>
     <w:p>
       <w:pPr>
@@ -32958,7 +33197,7 @@
       <w:r>
         <w:lastRenderedPageBreak/>
         <w:pict>
-          <v:shape id="_x0000_i1035" type="#_x0000_t75" style="width:467pt;height:226.5pt">
+          <v:shape id="_x0000_i1035" type="#_x0000_t75" style="width:466.9pt;height:226.15pt">
             <v:imagedata r:id="rId54" o:title="TEFBRefactory" croptop="4896f" cropbottom="4231f" cropleft="4502f" cropright="1500f"/>
           </v:shape>
         </w:pict>
@@ -32968,8 +33207,8 @@
       <w:pPr>
         <w:pStyle w:val="af1"/>
       </w:pPr>
-      <w:bookmarkStart w:id="232" w:name="_Toc515611942"/>
-      <w:bookmarkStart w:id="233" w:name="_Toc515636034"/>
+      <w:bookmarkStart w:id="233" w:name="_Toc515611942"/>
+      <w:bookmarkStart w:id="234" w:name="_Toc515636034"/>
       <w:r>
         <w:rPr>
           <w:rFonts w:hint="eastAsia"/>
@@ -32989,7 +33228,10 @@
         <w:t>、</w:t>
       </w:r>
       <w:r>
-        <w:t>Exception Thrown Form Finally Block</w:t>
+        <w:t>Exception Thrown From</w:t>
+      </w:r>
+      <w:r>
+        <w:t xml:space="preserve"> Finally Block</w:t>
       </w:r>
       <w:r>
         <w:rPr>
@@ -33012,18 +33254,18 @@
         </w:rPr>
         <w:t>Sequence Diagram</w:t>
       </w:r>
-      <w:bookmarkEnd w:id="232"/>
       <w:bookmarkEnd w:id="233"/>
+      <w:bookmarkEnd w:id="234"/>
     </w:p>
     <w:p/>
     <w:p>
       <w:pPr>
         <w:pStyle w:val="2"/>
       </w:pPr>
-      <w:bookmarkStart w:id="234" w:name="_Toc515635008"/>
-      <w:bookmarkStart w:id="235" w:name="_Toc515635146"/>
-      <w:bookmarkStart w:id="236" w:name="_Toc515635278"/>
-      <w:bookmarkStart w:id="237" w:name="_Toc515636816"/>
+      <w:bookmarkStart w:id="235" w:name="_Toc515635008"/>
+      <w:bookmarkStart w:id="236" w:name="_Toc515635146"/>
+      <w:bookmarkStart w:id="237" w:name="_Toc515635278"/>
+      <w:bookmarkStart w:id="238" w:name="_Toc515636816"/>
       <w:r>
         <w:rPr>
           <w:rFonts w:hint="eastAsia"/>
@@ -33060,10 +33302,10 @@
         </w:rPr>
         <w:t>消除流程</w:t>
       </w:r>
-      <w:bookmarkEnd w:id="234"/>
       <w:bookmarkEnd w:id="235"/>
       <w:bookmarkEnd w:id="236"/>
       <w:bookmarkEnd w:id="237"/>
+      <w:bookmarkEnd w:id="238"/>
     </w:p>
     <w:p>
       <w:r>
@@ -33346,8 +33588,8 @@
       <w:pPr>
         <w:pStyle w:val="af1"/>
       </w:pPr>
-      <w:bookmarkStart w:id="238" w:name="_Toc515611943"/>
-      <w:bookmarkStart w:id="239" w:name="_Toc515636035"/>
+      <w:bookmarkStart w:id="239" w:name="_Toc515611943"/>
+      <w:bookmarkStart w:id="240" w:name="_Toc515636035"/>
       <w:r>
         <w:rPr>
           <w:rFonts w:hint="eastAsia"/>
@@ -33399,17 +33641,17 @@
         </w:rPr>
         <w:t>圖</w:t>
       </w:r>
-      <w:bookmarkEnd w:id="238"/>
       <w:bookmarkEnd w:id="239"/>
+      <w:bookmarkEnd w:id="240"/>
     </w:p>
     <w:p>
       <w:pPr>
         <w:pStyle w:val="1"/>
       </w:pPr>
-      <w:bookmarkStart w:id="240" w:name="_Toc515635009"/>
-      <w:bookmarkStart w:id="241" w:name="_Toc515635147"/>
-      <w:bookmarkStart w:id="242" w:name="_Toc515635279"/>
-      <w:bookmarkStart w:id="243" w:name="_Toc515636817"/>
+      <w:bookmarkStart w:id="241" w:name="_Toc515635009"/>
+      <w:bookmarkStart w:id="242" w:name="_Toc515635147"/>
+      <w:bookmarkStart w:id="243" w:name="_Toc515635279"/>
+      <w:bookmarkStart w:id="244" w:name="_Toc515636817"/>
       <w:r>
         <w:rPr>
           <w:rFonts w:hint="eastAsia"/>
@@ -33435,10 +33677,10 @@
         </w:rPr>
         <w:t>應用實例</w:t>
       </w:r>
-      <w:bookmarkEnd w:id="240"/>
       <w:bookmarkEnd w:id="241"/>
       <w:bookmarkEnd w:id="242"/>
       <w:bookmarkEnd w:id="243"/>
+      <w:bookmarkEnd w:id="244"/>
     </w:p>
     <w:p>
       <w:r>
@@ -33677,7 +33919,10 @@
         <w:t>及</w:t>
       </w:r>
       <w:r>
-        <w:t>Exception Thrown Form Finally Block</w:t>
+        <w:t>Exception Thrown From</w:t>
+      </w:r>
+      <w:r>
+        <w:t xml:space="preserve"> Finally Block</w:t>
       </w:r>
       <w:r>
         <w:rPr>
@@ -33768,10 +34013,10 @@
       <w:pPr>
         <w:pStyle w:val="2"/>
       </w:pPr>
-      <w:bookmarkStart w:id="244" w:name="_Toc515635010"/>
-      <w:bookmarkStart w:id="245" w:name="_Toc515635148"/>
-      <w:bookmarkStart w:id="246" w:name="_Toc515635280"/>
-      <w:bookmarkStart w:id="247" w:name="_Toc515636818"/>
+      <w:bookmarkStart w:id="245" w:name="_Toc515635010"/>
+      <w:bookmarkStart w:id="246" w:name="_Toc515635148"/>
+      <w:bookmarkStart w:id="247" w:name="_Toc515635280"/>
+      <w:bookmarkStart w:id="248" w:name="_Toc515636818"/>
       <w:r>
         <w:rPr>
           <w:rFonts w:hint="eastAsia"/>
@@ -33799,10 +34044,10 @@
         </w:rPr>
         <w:t>應用實例</w:t>
       </w:r>
-      <w:bookmarkEnd w:id="244"/>
       <w:bookmarkEnd w:id="245"/>
       <w:bookmarkEnd w:id="246"/>
       <w:bookmarkEnd w:id="247"/>
+      <w:bookmarkEnd w:id="248"/>
     </w:p>
     <w:p>
       <w:pPr>
@@ -33811,10 +34056,10 @@
           <w:rFonts w:ascii="Times New Roman" w:eastAsia="標楷體" w:hAnsi="Times New Roman"/>
         </w:rPr>
       </w:pPr>
-      <w:bookmarkStart w:id="248" w:name="_Toc515635011"/>
-      <w:bookmarkStart w:id="249" w:name="_Toc515635149"/>
-      <w:bookmarkStart w:id="250" w:name="_Toc515635281"/>
-      <w:bookmarkStart w:id="251" w:name="_Toc515636819"/>
+      <w:bookmarkStart w:id="249" w:name="_Toc515635011"/>
+      <w:bookmarkStart w:id="250" w:name="_Toc515635149"/>
+      <w:bookmarkStart w:id="251" w:name="_Toc515635281"/>
+      <w:bookmarkStart w:id="252" w:name="_Toc515636819"/>
       <w:r>
         <w:rPr>
           <w:rFonts w:ascii="Times New Roman" w:eastAsia="標楷體" w:hAnsi="Times New Roman" w:hint="eastAsia"/>
@@ -33857,10 +34102,10 @@
         </w:rPr>
         <w:t>Dummy Handler</w:t>
       </w:r>
-      <w:bookmarkEnd w:id="248"/>
       <w:bookmarkEnd w:id="249"/>
       <w:bookmarkEnd w:id="250"/>
       <w:bookmarkEnd w:id="251"/>
+      <w:bookmarkEnd w:id="252"/>
     </w:p>
     <w:p>
       <w:r>
@@ -34161,7 +34406,7 @@
       </w:pPr>
       <w:r>
         <w:pict>
-          <v:shape id="_x0000_i1036" type="#_x0000_t75" style="width:453.5pt;height:258.5pt">
+          <v:shape id="_x0000_i1036" type="#_x0000_t75" style="width:453.65pt;height:258.4pt">
             <v:imagedata r:id="rId56" o:title="smellDetect"/>
           </v:shape>
         </w:pict>
@@ -34171,8 +34416,8 @@
       <w:pPr>
         <w:pStyle w:val="af1"/>
       </w:pPr>
-      <w:bookmarkStart w:id="252" w:name="_Toc515611944"/>
-      <w:bookmarkStart w:id="253" w:name="_Toc515636036"/>
+      <w:bookmarkStart w:id="253" w:name="_Toc515611944"/>
+      <w:bookmarkStart w:id="254" w:name="_Toc515636036"/>
       <w:r>
         <w:rPr>
           <w:rFonts w:hint="eastAsia"/>
@@ -34224,8 +34469,8 @@
         </w:rPr>
         <w:t>壞味道範例</w:t>
       </w:r>
-      <w:bookmarkEnd w:id="252"/>
       <w:bookmarkEnd w:id="253"/>
+      <w:bookmarkEnd w:id="254"/>
     </w:p>
     <w:p>
       <w:pPr>
@@ -34239,10 +34484,10 @@
           <w:rFonts w:ascii="Times New Roman" w:eastAsia="標楷體" w:hAnsi="Times New Roman"/>
         </w:rPr>
       </w:pPr>
-      <w:bookmarkStart w:id="254" w:name="_Toc515635012"/>
-      <w:bookmarkStart w:id="255" w:name="_Toc515635150"/>
-      <w:bookmarkStart w:id="256" w:name="_Toc515635282"/>
-      <w:bookmarkStart w:id="257" w:name="_Toc515636820"/>
+      <w:bookmarkStart w:id="255" w:name="_Toc515635012"/>
+      <w:bookmarkStart w:id="256" w:name="_Toc515635150"/>
+      <w:bookmarkStart w:id="257" w:name="_Toc515635282"/>
+      <w:bookmarkStart w:id="258" w:name="_Toc515636820"/>
       <w:r>
         <w:rPr>
           <w:rFonts w:ascii="Times New Roman" w:eastAsia="標楷體" w:hAnsi="Times New Roman" w:hint="eastAsia"/>
@@ -34297,10 +34542,10 @@
         </w:rPr>
         <w:t>壞味道的測試案例</w:t>
       </w:r>
-      <w:bookmarkEnd w:id="254"/>
       <w:bookmarkEnd w:id="255"/>
       <w:bookmarkEnd w:id="256"/>
       <w:bookmarkEnd w:id="257"/>
+      <w:bookmarkEnd w:id="258"/>
     </w:p>
     <w:p>
       <w:pPr>
@@ -34461,8 +34706,8 @@
       <w:pPr>
         <w:pStyle w:val="af1"/>
       </w:pPr>
-      <w:bookmarkStart w:id="258" w:name="_Toc515611945"/>
-      <w:bookmarkStart w:id="259" w:name="_Toc515636037"/>
+      <w:bookmarkStart w:id="259" w:name="_Toc515611945"/>
+      <w:bookmarkStart w:id="260" w:name="_Toc515636037"/>
       <w:r>
         <w:rPr>
           <w:rFonts w:hint="eastAsia"/>
@@ -34502,8 +34747,8 @@
         </w:rPr>
         <w:t>壞味道測試案例</w:t>
       </w:r>
-      <w:bookmarkEnd w:id="258"/>
       <w:bookmarkEnd w:id="259"/>
+      <w:bookmarkEnd w:id="260"/>
     </w:p>
     <w:p>
       <w:pPr>
@@ -34516,7 +34761,7 @@
       </w:pPr>
       <w:r>
         <w:pict>
-          <v:shape id="_x0000_i1037" type="#_x0000_t75" style="width:262pt;height:100pt">
+          <v:shape id="_x0000_i1037" type="#_x0000_t75" style="width:261.95pt;height:100.25pt">
             <v:imagedata r:id="rId58" o:title="testFail"/>
           </v:shape>
         </w:pict>
@@ -34526,8 +34771,8 @@
       <w:pPr>
         <w:pStyle w:val="af1"/>
       </w:pPr>
-      <w:bookmarkStart w:id="260" w:name="_Toc515611946"/>
-      <w:bookmarkStart w:id="261" w:name="_Toc515636038"/>
+      <w:bookmarkStart w:id="261" w:name="_Toc515611946"/>
+      <w:bookmarkStart w:id="262" w:name="_Toc515636038"/>
       <w:r>
         <w:rPr>
           <w:rFonts w:hint="eastAsia"/>
@@ -34567,8 +34812,8 @@
         </w:rPr>
         <w:t>壞味道測試失敗</w:t>
       </w:r>
-      <w:bookmarkEnd w:id="260"/>
       <w:bookmarkEnd w:id="261"/>
+      <w:bookmarkEnd w:id="262"/>
     </w:p>
     <w:p>
       <w:pPr>
@@ -34582,10 +34827,10 @@
           <w:rFonts w:ascii="Times New Roman" w:eastAsia="標楷體" w:hAnsi="Times New Roman"/>
         </w:rPr>
       </w:pPr>
-      <w:bookmarkStart w:id="262" w:name="_Toc515635013"/>
-      <w:bookmarkStart w:id="263" w:name="_Toc515635151"/>
-      <w:bookmarkStart w:id="264" w:name="_Toc515635283"/>
-      <w:bookmarkStart w:id="265" w:name="_Toc515636821"/>
+      <w:bookmarkStart w:id="263" w:name="_Toc515635013"/>
+      <w:bookmarkStart w:id="264" w:name="_Toc515635151"/>
+      <w:bookmarkStart w:id="265" w:name="_Toc515635283"/>
+      <w:bookmarkStart w:id="266" w:name="_Toc515636821"/>
       <w:r>
         <w:rPr>
           <w:rFonts w:ascii="Times New Roman" w:eastAsia="標楷體" w:hAnsi="Times New Roman" w:hint="eastAsia"/>
@@ -34634,10 +34879,10 @@
         </w:rPr>
         <w:t>壞味道</w:t>
       </w:r>
-      <w:bookmarkEnd w:id="262"/>
       <w:bookmarkEnd w:id="263"/>
       <w:bookmarkEnd w:id="264"/>
       <w:bookmarkEnd w:id="265"/>
+      <w:bookmarkEnd w:id="266"/>
     </w:p>
     <w:p>
       <w:pPr>
@@ -34770,7 +35015,7 @@
       <w:r>
         <w:lastRenderedPageBreak/>
         <w:pict>
-          <v:shape id="_x0000_i1038" type="#_x0000_t75" style="width:452.5pt;height:173pt">
+          <v:shape id="_x0000_i1038" type="#_x0000_t75" style="width:452.3pt;height:173.15pt">
             <v:imagedata r:id="rId59" o:title="refactorBtn"/>
           </v:shape>
         </w:pict>
@@ -34780,8 +35025,8 @@
       <w:pPr>
         <w:pStyle w:val="af1"/>
       </w:pPr>
-      <w:bookmarkStart w:id="266" w:name="_Toc515611947"/>
-      <w:bookmarkStart w:id="267" w:name="_Toc515636039"/>
+      <w:bookmarkStart w:id="267" w:name="_Toc515611947"/>
+      <w:bookmarkStart w:id="268" w:name="_Toc515636039"/>
       <w:r>
         <w:rPr>
           <w:rFonts w:hint="eastAsia"/>
@@ -34821,8 +35066,8 @@
         </w:rPr>
         <w:t>壞味道</w:t>
       </w:r>
-      <w:bookmarkEnd w:id="266"/>
       <w:bookmarkEnd w:id="267"/>
+      <w:bookmarkEnd w:id="268"/>
     </w:p>
     <w:p>
       <w:pPr>
@@ -34836,7 +35081,7 @@
       </w:pPr>
       <w:r>
         <w:pict>
-          <v:shape id="_x0000_i1039" type="#_x0000_t75" style="width:453pt;height:261.5pt">
+          <v:shape id="_x0000_i1039" type="#_x0000_t75" style="width:452.75pt;height:261.5pt">
             <v:imagedata r:id="rId60" o:title="smellRefactor"/>
           </v:shape>
         </w:pict>
@@ -34846,8 +35091,8 @@
       <w:pPr>
         <w:pStyle w:val="af1"/>
       </w:pPr>
-      <w:bookmarkStart w:id="268" w:name="_Toc515611948"/>
-      <w:bookmarkStart w:id="269" w:name="_Toc515636040"/>
+      <w:bookmarkStart w:id="269" w:name="_Toc515611948"/>
+      <w:bookmarkStart w:id="270" w:name="_Toc515636040"/>
       <w:r>
         <w:rPr>
           <w:rFonts w:hint="eastAsia"/>
@@ -34887,8 +35132,8 @@
         </w:rPr>
         <w:t>壞味道消除的結果</w:t>
       </w:r>
-      <w:bookmarkEnd w:id="268"/>
       <w:bookmarkEnd w:id="269"/>
+      <w:bookmarkEnd w:id="270"/>
     </w:p>
     <w:p>
       <w:pPr>
@@ -34901,7 +35146,7 @@
       </w:pPr>
       <w:r>
         <w:pict>
-          <v:shape id="_x0000_i1040" type="#_x0000_t75" style="width:257.5pt;height:84pt">
+          <v:shape id="_x0000_i1040" type="#_x0000_t75" style="width:257.5pt;height:83.95pt">
             <v:imagedata r:id="rId61" o:title="testSuccess"/>
           </v:shape>
         </w:pict>
@@ -34911,8 +35156,8 @@
       <w:pPr>
         <w:pStyle w:val="af1"/>
       </w:pPr>
-      <w:bookmarkStart w:id="270" w:name="_Toc515611949"/>
-      <w:bookmarkStart w:id="271" w:name="_Toc515636041"/>
+      <w:bookmarkStart w:id="271" w:name="_Toc515611949"/>
+      <w:bookmarkStart w:id="272" w:name="_Toc515636041"/>
       <w:r>
         <w:rPr>
           <w:rFonts w:hint="eastAsia"/>
@@ -34963,18 +35208,18 @@
         </w:rPr>
         <w:t>函式正確處理例外後測試成功</w:t>
       </w:r>
-      <w:bookmarkEnd w:id="270"/>
       <w:bookmarkEnd w:id="271"/>
+      <w:bookmarkEnd w:id="272"/>
     </w:p>
     <w:p/>
     <w:p>
       <w:pPr>
         <w:pStyle w:val="2"/>
       </w:pPr>
-      <w:bookmarkStart w:id="272" w:name="_Toc515635014"/>
-      <w:bookmarkStart w:id="273" w:name="_Toc515635152"/>
-      <w:bookmarkStart w:id="274" w:name="_Toc515635284"/>
-      <w:bookmarkStart w:id="275" w:name="_Toc515636822"/>
+      <w:bookmarkStart w:id="273" w:name="_Toc515635014"/>
+      <w:bookmarkStart w:id="274" w:name="_Toc515635152"/>
+      <w:bookmarkStart w:id="275" w:name="_Toc515635284"/>
+      <w:bookmarkStart w:id="276" w:name="_Toc515636822"/>
       <w:r>
         <w:rPr>
           <w:rFonts w:hint="eastAsia"/>
@@ -34997,10 +35242,10 @@
         </w:rPr>
         <w:t>應用實例</w:t>
       </w:r>
-      <w:bookmarkEnd w:id="272"/>
       <w:bookmarkEnd w:id="273"/>
       <w:bookmarkEnd w:id="274"/>
       <w:bookmarkEnd w:id="275"/>
+      <w:bookmarkEnd w:id="276"/>
     </w:p>
     <w:p>
       <w:pPr>
@@ -35009,10 +35254,10 @@
           <w:rFonts w:ascii="Times New Roman" w:eastAsia="標楷體" w:hAnsi="Times New Roman"/>
         </w:rPr>
       </w:pPr>
-      <w:bookmarkStart w:id="276" w:name="_Toc515635015"/>
-      <w:bookmarkStart w:id="277" w:name="_Toc515635153"/>
-      <w:bookmarkStart w:id="278" w:name="_Toc515635285"/>
-      <w:bookmarkStart w:id="279" w:name="_Toc515636823"/>
+      <w:bookmarkStart w:id="277" w:name="_Toc515635015"/>
+      <w:bookmarkStart w:id="278" w:name="_Toc515635153"/>
+      <w:bookmarkStart w:id="279" w:name="_Toc515635285"/>
+      <w:bookmarkStart w:id="280" w:name="_Toc515636823"/>
       <w:r>
         <w:rPr>
           <w:rFonts w:ascii="Times New Roman" w:eastAsia="標楷體" w:hAnsi="Times New Roman" w:hint="eastAsia"/>
@@ -35055,10 +35300,10 @@
         </w:rPr>
         <w:t>Careless Cleanup</w:t>
       </w:r>
-      <w:bookmarkEnd w:id="276"/>
       <w:bookmarkEnd w:id="277"/>
       <w:bookmarkEnd w:id="278"/>
       <w:bookmarkEnd w:id="279"/>
+      <w:bookmarkEnd w:id="280"/>
     </w:p>
     <w:p>
       <w:r>
@@ -35360,7 +35605,7 @@
       <w:pPr>
         <w:pStyle w:val="af1"/>
       </w:pPr>
-      <w:bookmarkStart w:id="280" w:name="_Toc515636042"/>
+      <w:bookmarkStart w:id="281" w:name="_Toc515636042"/>
       <w:r>
         <w:rPr>
           <w:rFonts w:hint="eastAsia"/>
@@ -35403,7 +35648,7 @@
         </w:rPr>
         <w:t>壞味道範例</w:t>
       </w:r>
-      <w:bookmarkEnd w:id="280"/>
+      <w:bookmarkEnd w:id="281"/>
     </w:p>
     <w:p>
       <w:pPr>
@@ -35417,10 +35662,10 @@
           <w:rFonts w:ascii="Times New Roman" w:eastAsia="標楷體" w:hAnsi="Times New Roman"/>
         </w:rPr>
       </w:pPr>
-      <w:bookmarkStart w:id="281" w:name="_Toc515635016"/>
-      <w:bookmarkStart w:id="282" w:name="_Toc515635154"/>
-      <w:bookmarkStart w:id="283" w:name="_Toc515635286"/>
-      <w:bookmarkStart w:id="284" w:name="_Toc515636824"/>
+      <w:bookmarkStart w:id="282" w:name="_Toc515635016"/>
+      <w:bookmarkStart w:id="283" w:name="_Toc515635154"/>
+      <w:bookmarkStart w:id="284" w:name="_Toc515635286"/>
+      <w:bookmarkStart w:id="285" w:name="_Toc515636824"/>
       <w:r>
         <w:rPr>
           <w:rFonts w:ascii="Times New Roman" w:eastAsia="標楷體" w:hAnsi="Times New Roman" w:hint="eastAsia"/>
@@ -35475,10 +35720,10 @@
         </w:rPr>
         <w:t>壞味道的測試案例</w:t>
       </w:r>
-      <w:bookmarkEnd w:id="281"/>
       <w:bookmarkEnd w:id="282"/>
       <w:bookmarkEnd w:id="283"/>
       <w:bookmarkEnd w:id="284"/>
+      <w:bookmarkEnd w:id="285"/>
     </w:p>
     <w:p>
       <w:pPr>
@@ -35563,7 +35808,7 @@
           <w:noProof/>
         </w:rPr>
         <w:pict>
-          <v:shape id="_x0000_i1041" type="#_x0000_t75" style="width:453pt;height:189.5pt">
+          <v:shape id="_x0000_i1041" type="#_x0000_t75" style="width:453.2pt;height:189.5pt">
             <v:imagedata r:id="rId63" o:title="testCase"/>
           </v:shape>
         </w:pict>
@@ -35573,7 +35818,7 @@
       <w:pPr>
         <w:pStyle w:val="af1"/>
       </w:pPr>
-      <w:bookmarkStart w:id="285" w:name="_Toc515636043"/>
+      <w:bookmarkStart w:id="286" w:name="_Toc515636043"/>
       <w:r>
         <w:rPr>
           <w:rFonts w:hint="eastAsia"/>
@@ -35616,7 +35861,7 @@
         </w:rPr>
         <w:t>壞味道測試案例</w:t>
       </w:r>
-      <w:bookmarkEnd w:id="285"/>
+      <w:bookmarkEnd w:id="286"/>
     </w:p>
     <w:p>
       <w:pPr>
@@ -35633,7 +35878,7 @@
         </w:rPr>
         <w:lastRenderedPageBreak/>
         <w:pict>
-          <v:shape id="_x0000_i1042" type="#_x0000_t75" style="width:259.5pt;height:100.5pt">
+          <v:shape id="_x0000_i1042" type="#_x0000_t75" style="width:259.75pt;height:100.7pt">
             <v:imagedata r:id="rId64" o:title="testFail"/>
           </v:shape>
         </w:pict>
@@ -35643,7 +35888,7 @@
       <w:pPr>
         <w:pStyle w:val="af1"/>
       </w:pPr>
-      <w:bookmarkStart w:id="286" w:name="_Toc515636044"/>
+      <w:bookmarkStart w:id="287" w:name="_Toc515636044"/>
       <w:r>
         <w:rPr>
           <w:rFonts w:hint="eastAsia"/>
@@ -35686,7 +35931,7 @@
         </w:rPr>
         <w:t>壞味道測試失敗</w:t>
       </w:r>
-      <w:bookmarkEnd w:id="286"/>
+      <w:bookmarkEnd w:id="287"/>
     </w:p>
     <w:p>
       <w:pPr>
@@ -35700,10 +35945,10 @@
           <w:rFonts w:ascii="Times New Roman" w:eastAsia="標楷體" w:hAnsi="Times New Roman"/>
         </w:rPr>
       </w:pPr>
-      <w:bookmarkStart w:id="287" w:name="_Toc515635017"/>
-      <w:bookmarkStart w:id="288" w:name="_Toc515635155"/>
-      <w:bookmarkStart w:id="289" w:name="_Toc515635287"/>
-      <w:bookmarkStart w:id="290" w:name="_Toc515636825"/>
+      <w:bookmarkStart w:id="288" w:name="_Toc515635017"/>
+      <w:bookmarkStart w:id="289" w:name="_Toc515635155"/>
+      <w:bookmarkStart w:id="290" w:name="_Toc515635287"/>
+      <w:bookmarkStart w:id="291" w:name="_Toc515636825"/>
       <w:r>
         <w:rPr>
           <w:rFonts w:ascii="Times New Roman" w:eastAsia="標楷體" w:hAnsi="Times New Roman" w:hint="eastAsia"/>
@@ -35752,10 +35997,10 @@
         </w:rPr>
         <w:t>壞味道</w:t>
       </w:r>
-      <w:bookmarkEnd w:id="287"/>
       <w:bookmarkEnd w:id="288"/>
       <w:bookmarkEnd w:id="289"/>
       <w:bookmarkEnd w:id="290"/>
+      <w:bookmarkEnd w:id="291"/>
     </w:p>
     <w:p>
       <w:pPr>
@@ -35837,7 +36082,10 @@
         <w:t>將釋放資源的例外保護住，避免產生</w:t>
       </w:r>
       <w:r>
-        <w:t>Exception Thrown Form Finally Block</w:t>
+        <w:t>Exception Thrown From</w:t>
+      </w:r>
+      <w:r>
+        <w:t xml:space="preserve"> Finally Block</w:t>
       </w:r>
       <w:r>
         <w:rPr>
@@ -35879,7 +36127,7 @@
           <w:noProof/>
         </w:rPr>
         <w:pict>
-          <v:shape id="_x0000_i1043" type="#_x0000_t75" style="width:453.5pt;height:165pt">
+          <v:shape id="_x0000_i1043" type="#_x0000_t75" style="width:453.2pt;height:164.75pt">
             <v:imagedata r:id="rId65" o:title="quickfixBtn"/>
           </v:shape>
         </w:pict>
@@ -35889,7 +36137,7 @@
       <w:pPr>
         <w:pStyle w:val="af1"/>
       </w:pPr>
-      <w:bookmarkStart w:id="291" w:name="_Toc515636045"/>
+      <w:bookmarkStart w:id="292" w:name="_Toc515636045"/>
       <w:r>
         <w:rPr>
           <w:rFonts w:hint="eastAsia"/>
@@ -35929,7 +36177,7 @@
         </w:rPr>
         <w:t>壞味道</w:t>
       </w:r>
-      <w:bookmarkEnd w:id="291"/>
+      <w:bookmarkEnd w:id="292"/>
     </w:p>
     <w:p/>
     <w:p>
@@ -35941,7 +36189,7 @@
           <w:noProof/>
         </w:rPr>
         <w:pict>
-          <v:shape id="_x0000_i1044" type="#_x0000_t75" style="width:364.5pt;height:193.5pt">
+          <v:shape id="_x0000_i1044" type="#_x0000_t75" style="width:364.4pt;height:193.45pt">
             <v:imagedata r:id="rId66" o:title="smellQuickfix"/>
           </v:shape>
         </w:pict>
@@ -35951,7 +36199,7 @@
       <w:pPr>
         <w:pStyle w:val="af1"/>
       </w:pPr>
-      <w:bookmarkStart w:id="292" w:name="_Toc515636046"/>
+      <w:bookmarkStart w:id="293" w:name="_Toc515636046"/>
       <w:r>
         <w:rPr>
           <w:rFonts w:hint="eastAsia"/>
@@ -35997,7 +36245,7 @@
         </w:rPr>
         <w:t>壞味道消除的結果</w:t>
       </w:r>
-      <w:bookmarkEnd w:id="292"/>
+      <w:bookmarkEnd w:id="293"/>
     </w:p>
     <w:p>
       <w:pPr>
@@ -36013,7 +36261,7 @@
           <w:noProof/>
         </w:rPr>
         <w:pict>
-          <v:shape id="_x0000_i1045" type="#_x0000_t75" style="width:265pt;height:89.5pt">
+          <v:shape id="_x0000_i1045" type="#_x0000_t75" style="width:265.05pt;height:89.65pt">
             <v:imagedata r:id="rId67" o:title="testSuccess"/>
           </v:shape>
         </w:pict>
@@ -36023,7 +36271,7 @@
       <w:pPr>
         <w:pStyle w:val="af1"/>
       </w:pPr>
-      <w:bookmarkStart w:id="293" w:name="_Toc515636047"/>
+      <w:bookmarkStart w:id="294" w:name="_Toc515636047"/>
       <w:r>
         <w:rPr>
           <w:rFonts w:hint="eastAsia"/>
@@ -36069,17 +36317,17 @@
         </w:rPr>
         <w:t>函式正確處理例外後測試成功</w:t>
       </w:r>
-      <w:bookmarkEnd w:id="293"/>
+      <w:bookmarkEnd w:id="294"/>
     </w:p>
     <w:p/>
     <w:p>
       <w:pPr>
         <w:pStyle w:val="2"/>
       </w:pPr>
-      <w:bookmarkStart w:id="294" w:name="_Toc515635018"/>
-      <w:bookmarkStart w:id="295" w:name="_Toc515635156"/>
-      <w:bookmarkStart w:id="296" w:name="_Toc515635288"/>
-      <w:bookmarkStart w:id="297" w:name="_Toc515636826"/>
+      <w:bookmarkStart w:id="295" w:name="_Toc515635018"/>
+      <w:bookmarkStart w:id="296" w:name="_Toc515635156"/>
+      <w:bookmarkStart w:id="297" w:name="_Toc515635288"/>
+      <w:bookmarkStart w:id="298" w:name="_Toc515636826"/>
       <w:r>
         <w:rPr>
           <w:rFonts w:hint="eastAsia"/>
@@ -36093,7 +36341,10 @@
         <w:t xml:space="preserve"> </w:t>
       </w:r>
       <w:r>
-        <w:t>Exception Thrown Form Finally Block</w:t>
+        <w:t>Exception Thrown From</w:t>
+      </w:r>
+      <w:r>
+        <w:t xml:space="preserve"> Finally Block</w:t>
       </w:r>
       <w:r>
         <w:rPr>
@@ -36101,10 +36352,10 @@
         </w:rPr>
         <w:t>應用實例</w:t>
       </w:r>
-      <w:bookmarkEnd w:id="294"/>
       <w:bookmarkEnd w:id="295"/>
       <w:bookmarkEnd w:id="296"/>
       <w:bookmarkEnd w:id="297"/>
+      <w:bookmarkEnd w:id="298"/>
     </w:p>
     <w:p>
       <w:pPr>
@@ -36113,10 +36364,10 @@
           <w:rFonts w:ascii="Times New Roman" w:eastAsia="標楷體" w:hAnsi="Times New Roman"/>
         </w:rPr>
       </w:pPr>
-      <w:bookmarkStart w:id="298" w:name="_Toc515635019"/>
-      <w:bookmarkStart w:id="299" w:name="_Toc515635157"/>
-      <w:bookmarkStart w:id="300" w:name="_Toc515635289"/>
-      <w:bookmarkStart w:id="301" w:name="_Toc515636827"/>
+      <w:bookmarkStart w:id="299" w:name="_Toc515635019"/>
+      <w:bookmarkStart w:id="300" w:name="_Toc515635157"/>
+      <w:bookmarkStart w:id="301" w:name="_Toc515635289"/>
+      <w:bookmarkStart w:id="302" w:name="_Toc515636827"/>
       <w:r>
         <w:rPr>
           <w:rFonts w:ascii="Times New Roman" w:eastAsia="標楷體" w:hAnsi="Times New Roman" w:hint="eastAsia"/>
@@ -36163,12 +36414,18 @@
         <w:rPr>
           <w:rFonts w:ascii="Times New Roman" w:eastAsia="標楷體" w:hAnsi="Times New Roman"/>
         </w:rPr>
-        <w:t>Exception Thrown Form Finally Block</w:t>
-      </w:r>
-      <w:bookmarkEnd w:id="298"/>
+        <w:t>Exception Thrown From</w:t>
+      </w:r>
+      <w:r>
+        <w:rPr>
+          <w:rFonts w:ascii="Times New Roman" w:eastAsia="標楷體" w:hAnsi="Times New Roman"/>
+        </w:rPr>
+        <w:t xml:space="preserve"> Finally Block</w:t>
+      </w:r>
       <w:bookmarkEnd w:id="299"/>
       <w:bookmarkEnd w:id="300"/>
       <w:bookmarkEnd w:id="301"/>
+      <w:bookmarkEnd w:id="302"/>
     </w:p>
     <w:p>
       <w:r>
@@ -36234,7 +36491,10 @@
         <w:t>的函式含有</w:t>
       </w:r>
       <w:r>
-        <w:t>Exception Thrown Form Finally Block</w:t>
+        <w:t>Exception Thrown From</w:t>
+      </w:r>
+      <w:r>
+        <w:t xml:space="preserve"> Finally Block</w:t>
       </w:r>
       <w:r>
         <w:rPr>
@@ -36357,7 +36617,10 @@
         <w:t>，因此這是一個</w:t>
       </w:r>
       <w:r>
-        <w:t>Exception Thrown Form Finally Block</w:t>
+        <w:t>Exception Thrown From</w:t>
+      </w:r>
+      <w:r>
+        <w:t xml:space="preserve"> Finally Block</w:t>
       </w:r>
       <w:r>
         <w:rPr>
@@ -36375,7 +36638,7 @@
           <w:noProof/>
         </w:rPr>
         <w:pict>
-          <v:shape id="_x0000_i1046" type="#_x0000_t75" style="width:453pt;height:142pt">
+          <v:shape id="_x0000_i1046" type="#_x0000_t75" style="width:452.75pt;height:141.8pt">
             <v:imagedata r:id="rId68" o:title="smellDetect"/>
           </v:shape>
         </w:pict>
@@ -36385,8 +36648,8 @@
       <w:pPr>
         <w:pStyle w:val="af1"/>
       </w:pPr>
-      <w:bookmarkStart w:id="302" w:name="_Toc515611950"/>
-      <w:bookmarkStart w:id="303" w:name="_Toc515636048"/>
+      <w:bookmarkStart w:id="303" w:name="_Toc515611950"/>
+      <w:bookmarkStart w:id="304" w:name="_Toc515636048"/>
       <w:r>
         <w:rPr>
           <w:rFonts w:hint="eastAsia"/>
@@ -36421,7 +36684,10 @@
         <w:t>中</w:t>
       </w:r>
       <w:r>
-        <w:t>Exception Thrown Form Finally Block</w:t>
+        <w:t>Exception Thrown From</w:t>
+      </w:r>
+      <w:r>
+        <w:t xml:space="preserve"> Finally Block</w:t>
       </w:r>
       <w:r>
         <w:rPr>
@@ -36429,8 +36695,8 @@
         </w:rPr>
         <w:t>壞味道範例</w:t>
       </w:r>
-      <w:bookmarkEnd w:id="302"/>
       <w:bookmarkEnd w:id="303"/>
+      <w:bookmarkEnd w:id="304"/>
     </w:p>
     <w:p>
       <w:pPr>
@@ -36444,10 +36710,10 @@
           <w:rFonts w:ascii="Times New Roman" w:eastAsia="標楷體" w:hAnsi="Times New Roman"/>
         </w:rPr>
       </w:pPr>
-      <w:bookmarkStart w:id="304" w:name="_Toc515635020"/>
-      <w:bookmarkStart w:id="305" w:name="_Toc515635158"/>
-      <w:bookmarkStart w:id="306" w:name="_Toc515635290"/>
-      <w:bookmarkStart w:id="307" w:name="_Toc515636828"/>
+      <w:bookmarkStart w:id="305" w:name="_Toc515635020"/>
+      <w:bookmarkStart w:id="306" w:name="_Toc515635158"/>
+      <w:bookmarkStart w:id="307" w:name="_Toc515635290"/>
+      <w:bookmarkStart w:id="308" w:name="_Toc515636828"/>
       <w:r>
         <w:rPr>
           <w:rFonts w:ascii="Times New Roman" w:eastAsia="標楷體" w:hAnsi="Times New Roman" w:hint="eastAsia"/>
@@ -36494,7 +36760,13 @@
         <w:rPr>
           <w:rFonts w:ascii="Times New Roman" w:eastAsia="標楷體" w:hAnsi="Times New Roman"/>
         </w:rPr>
-        <w:t>Exception Thrown Form Finally Block</w:t>
+        <w:t>Exception Thrown From</w:t>
+      </w:r>
+      <w:r>
+        <w:rPr>
+          <w:rFonts w:ascii="Times New Roman" w:eastAsia="標楷體" w:hAnsi="Times New Roman"/>
+        </w:rPr>
+        <w:t xml:space="preserve"> Finally Block</w:t>
       </w:r>
       <w:r>
         <w:rPr>
@@ -36502,10 +36774,10 @@
         </w:rPr>
         <w:t>壞味道的測試案例</w:t>
       </w:r>
-      <w:bookmarkEnd w:id="304"/>
       <w:bookmarkEnd w:id="305"/>
       <w:bookmarkEnd w:id="306"/>
       <w:bookmarkEnd w:id="307"/>
+      <w:bookmarkEnd w:id="308"/>
     </w:p>
     <w:p>
       <w:pPr>
@@ -36665,8 +36937,8 @@
       <w:pPr>
         <w:pStyle w:val="af1"/>
       </w:pPr>
-      <w:bookmarkStart w:id="308" w:name="_Toc515611951"/>
-      <w:bookmarkStart w:id="309" w:name="_Toc515636049"/>
+      <w:bookmarkStart w:id="309" w:name="_Toc515611951"/>
+      <w:bookmarkStart w:id="310" w:name="_Toc515636049"/>
       <w:r>
         <w:rPr>
           <w:rFonts w:hint="eastAsia"/>
@@ -36698,7 +36970,10 @@
         <w:t xml:space="preserve"> </w:t>
       </w:r>
       <w:r>
-        <w:t>Exception Thrown Form Finally Block</w:t>
+        <w:t>Exception Thrown From</w:t>
+      </w:r>
+      <w:r>
+        <w:t xml:space="preserve"> Finally Block</w:t>
       </w:r>
       <w:r>
         <w:rPr>
@@ -36706,8 +36981,8 @@
         </w:rPr>
         <w:t>壞味道測試案例</w:t>
       </w:r>
-      <w:bookmarkEnd w:id="308"/>
       <w:bookmarkEnd w:id="309"/>
+      <w:bookmarkEnd w:id="310"/>
     </w:p>
     <w:p>
       <w:pPr>
@@ -36721,7 +36996,7 @@
       </w:pPr>
       <w:r>
         <w:pict>
-          <v:shape id="_x0000_i1047" type="#_x0000_t75" style="width:262pt;height:97pt">
+          <v:shape id="_x0000_i1047" type="#_x0000_t75" style="width:261.95pt;height:97.2pt">
             <v:imagedata r:id="rId70" o:title="testFail"/>
           </v:shape>
         </w:pict>
@@ -36731,8 +37006,8 @@
       <w:pPr>
         <w:pStyle w:val="af1"/>
       </w:pPr>
-      <w:bookmarkStart w:id="310" w:name="_Toc515611952"/>
-      <w:bookmarkStart w:id="311" w:name="_Toc515636050"/>
+      <w:bookmarkStart w:id="311" w:name="_Toc515611952"/>
+      <w:bookmarkStart w:id="312" w:name="_Toc515636050"/>
       <w:r>
         <w:rPr>
           <w:rFonts w:hint="eastAsia"/>
@@ -36764,7 +37039,10 @@
         <w:t xml:space="preserve"> </w:t>
       </w:r>
       <w:r>
-        <w:t>Exception Thrown Form Finally Block</w:t>
+        <w:t>Exception Thrown From</w:t>
+      </w:r>
+      <w:r>
+        <w:t xml:space="preserve"> Finally Block</w:t>
       </w:r>
       <w:r>
         <w:rPr>
@@ -36772,8 +37050,8 @@
         </w:rPr>
         <w:t>壞味道測試失敗</w:t>
       </w:r>
-      <w:bookmarkEnd w:id="310"/>
       <w:bookmarkEnd w:id="311"/>
+      <w:bookmarkEnd w:id="312"/>
     </w:p>
     <w:p>
       <w:pPr>
@@ -36787,10 +37065,10 @@
           <w:rFonts w:ascii="Times New Roman" w:eastAsia="標楷體" w:hAnsi="Times New Roman"/>
         </w:rPr>
       </w:pPr>
-      <w:bookmarkStart w:id="312" w:name="_Toc515635021"/>
-      <w:bookmarkStart w:id="313" w:name="_Toc515635159"/>
-      <w:bookmarkStart w:id="314" w:name="_Toc515635291"/>
-      <w:bookmarkStart w:id="315" w:name="_Toc515636829"/>
+      <w:bookmarkStart w:id="313" w:name="_Toc515635021"/>
+      <w:bookmarkStart w:id="314" w:name="_Toc515635159"/>
+      <w:bookmarkStart w:id="315" w:name="_Toc515635291"/>
+      <w:bookmarkStart w:id="316" w:name="_Toc515636829"/>
       <w:r>
         <w:rPr>
           <w:rFonts w:ascii="Times New Roman" w:eastAsia="標楷體" w:hAnsi="Times New Roman" w:hint="eastAsia"/>
@@ -36831,7 +37109,13 @@
         <w:rPr>
           <w:rFonts w:ascii="Times New Roman" w:eastAsia="標楷體" w:hAnsi="Times New Roman"/>
         </w:rPr>
-        <w:t>Exception Thrown Form Finally Block</w:t>
+        <w:t>Exception Thrown From</w:t>
+      </w:r>
+      <w:r>
+        <w:rPr>
+          <w:rFonts w:ascii="Times New Roman" w:eastAsia="標楷體" w:hAnsi="Times New Roman"/>
+        </w:rPr>
+        <w:t xml:space="preserve"> Finally Block</w:t>
       </w:r>
       <w:r>
         <w:rPr>
@@ -36839,10 +37123,10 @@
         </w:rPr>
         <w:t>壞味道</w:t>
       </w:r>
-      <w:bookmarkEnd w:id="312"/>
       <w:bookmarkEnd w:id="313"/>
       <w:bookmarkEnd w:id="314"/>
       <w:bookmarkEnd w:id="315"/>
+      <w:bookmarkEnd w:id="316"/>
     </w:p>
     <w:p>
       <w:pPr>
@@ -37027,8 +37311,8 @@
       <w:pPr>
         <w:pStyle w:val="af1"/>
       </w:pPr>
-      <w:bookmarkStart w:id="316" w:name="_Toc515611953"/>
-      <w:bookmarkStart w:id="317" w:name="_Toc515636051"/>
+      <w:bookmarkStart w:id="317" w:name="_Toc515611953"/>
+      <w:bookmarkStart w:id="318" w:name="_Toc515636051"/>
       <w:r>
         <w:rPr>
           <w:rFonts w:hint="eastAsia"/>
@@ -37060,7 +37344,10 @@
         <w:t>工具提供自動化消除</w:t>
       </w:r>
       <w:r>
-        <w:t>Exception Thrown Form Finally Block</w:t>
+        <w:t>Exception Thrown From</w:t>
+      </w:r>
+      <w:r>
+        <w:t xml:space="preserve"> Finally Block</w:t>
       </w:r>
       <w:r>
         <w:rPr>
@@ -37068,8 +37355,8 @@
         </w:rPr>
         <w:t>壞味道</w:t>
       </w:r>
-      <w:bookmarkEnd w:id="316"/>
       <w:bookmarkEnd w:id="317"/>
+      <w:bookmarkEnd w:id="318"/>
     </w:p>
     <w:p>
       <w:pPr>
@@ -37139,8 +37426,8 @@
       <w:pPr>
         <w:pStyle w:val="af1"/>
       </w:pPr>
-      <w:bookmarkStart w:id="318" w:name="_Toc515611954"/>
-      <w:bookmarkStart w:id="319" w:name="_Toc515636052"/>
+      <w:bookmarkStart w:id="319" w:name="_Toc515611954"/>
+      <w:bookmarkStart w:id="320" w:name="_Toc515636052"/>
       <w:r>
         <w:rPr>
           <w:rFonts w:hint="eastAsia"/>
@@ -37172,7 +37459,10 @@
         <w:t xml:space="preserve"> </w:t>
       </w:r>
       <w:r>
-        <w:t>Exception Thrown Form Finally Block</w:t>
+        <w:t>Exception Thrown From</w:t>
+      </w:r>
+      <w:r>
+        <w:t xml:space="preserve"> Finally Block</w:t>
       </w:r>
       <w:r>
         <w:rPr>
@@ -37180,8 +37470,8 @@
         </w:rPr>
         <w:t>壞味道消除的結果</w:t>
       </w:r>
-      <w:bookmarkEnd w:id="318"/>
       <w:bookmarkEnd w:id="319"/>
+      <w:bookmarkEnd w:id="320"/>
     </w:p>
     <w:p>
       <w:pPr>
@@ -37194,7 +37484,7 @@
       </w:pPr>
       <w:r>
         <w:pict>
-          <v:shape id="_x0000_i1048" type="#_x0000_t75" style="width:260.5pt;height:86.5pt">
+          <v:shape id="_x0000_i1048" type="#_x0000_t75" style="width:260.6pt;height:86.6pt">
             <v:imagedata r:id="rId73" o:title="testSuccess"/>
           </v:shape>
         </w:pict>
@@ -37204,8 +37494,8 @@
       <w:pPr>
         <w:pStyle w:val="af1"/>
       </w:pPr>
-      <w:bookmarkStart w:id="320" w:name="_Toc515611955"/>
-      <w:bookmarkStart w:id="321" w:name="_Toc515636053"/>
+      <w:bookmarkStart w:id="321" w:name="_Toc515611955"/>
+      <w:bookmarkStart w:id="322" w:name="_Toc515636053"/>
       <w:r>
         <w:rPr>
           <w:rFonts w:hint="eastAsia"/>
@@ -37253,18 +37543,18 @@
         </w:rPr>
         <w:t>函式正確處理例外後測試成功</w:t>
       </w:r>
-      <w:bookmarkEnd w:id="320"/>
       <w:bookmarkEnd w:id="321"/>
+      <w:bookmarkEnd w:id="322"/>
     </w:p>
     <w:p/>
     <w:p>
       <w:pPr>
         <w:pStyle w:val="2"/>
       </w:pPr>
-      <w:bookmarkStart w:id="322" w:name="_Toc515635022"/>
-      <w:bookmarkStart w:id="323" w:name="_Toc515635160"/>
-      <w:bookmarkStart w:id="324" w:name="_Toc515635292"/>
-      <w:bookmarkStart w:id="325" w:name="_Toc515636830"/>
+      <w:bookmarkStart w:id="323" w:name="_Toc515635022"/>
+      <w:bookmarkStart w:id="324" w:name="_Toc515635160"/>
+      <w:bookmarkStart w:id="325" w:name="_Toc515635292"/>
+      <w:bookmarkStart w:id="326" w:name="_Toc515636830"/>
       <w:r>
         <w:rPr>
           <w:rFonts w:hint="eastAsia"/>
@@ -37293,10 +37583,10 @@
         </w:rPr>
         <w:t>應用實例</w:t>
       </w:r>
-      <w:bookmarkEnd w:id="322"/>
       <w:bookmarkEnd w:id="323"/>
       <w:bookmarkEnd w:id="324"/>
       <w:bookmarkEnd w:id="325"/>
+      <w:bookmarkEnd w:id="326"/>
     </w:p>
     <w:p>
       <w:r>
@@ -37387,8 +37677,8 @@
       <w:pPr>
         <w:pStyle w:val="af1"/>
       </w:pPr>
-      <w:bookmarkStart w:id="326" w:name="_Toc515611956"/>
-      <w:bookmarkStart w:id="327" w:name="_Toc515636054"/>
+      <w:bookmarkStart w:id="327" w:name="_Toc515611956"/>
+      <w:bookmarkStart w:id="328" w:name="_Toc515636054"/>
       <w:r>
         <w:rPr>
           <w:rFonts w:hint="eastAsia"/>
@@ -37424,8 +37714,8 @@
         </w:rPr>
         <w:t>工具</w:t>
       </w:r>
-      <w:bookmarkEnd w:id="326"/>
       <w:bookmarkEnd w:id="327"/>
+      <w:bookmarkEnd w:id="328"/>
     </w:p>
     <w:p/>
     <w:p>
@@ -37435,10 +37725,10 @@
           <w:rFonts w:ascii="Times New Roman" w:eastAsia="標楷體" w:hAnsi="Times New Roman"/>
         </w:rPr>
       </w:pPr>
-      <w:bookmarkStart w:id="328" w:name="_Toc515635023"/>
-      <w:bookmarkStart w:id="329" w:name="_Toc515635161"/>
-      <w:bookmarkStart w:id="330" w:name="_Toc515635293"/>
-      <w:bookmarkStart w:id="331" w:name="_Toc515636831"/>
+      <w:bookmarkStart w:id="329" w:name="_Toc515635023"/>
+      <w:bookmarkStart w:id="330" w:name="_Toc515635161"/>
+      <w:bookmarkStart w:id="331" w:name="_Toc515635293"/>
+      <w:bookmarkStart w:id="332" w:name="_Toc515636831"/>
       <w:r>
         <w:rPr>
           <w:rFonts w:ascii="Times New Roman" w:eastAsia="標楷體" w:hAnsi="Times New Roman" w:hint="eastAsia"/>
@@ -37487,10 +37777,10 @@
         </w:rPr>
         <w:t>Unprotected Main Program</w:t>
       </w:r>
-      <w:bookmarkEnd w:id="328"/>
       <w:bookmarkEnd w:id="329"/>
       <w:bookmarkEnd w:id="330"/>
       <w:bookmarkEnd w:id="331"/>
+      <w:bookmarkEnd w:id="332"/>
     </w:p>
     <w:p>
       <w:r>
@@ -37582,7 +37872,7 @@
     <w:p>
       <w:r>
         <w:pict>
-          <v:shape id="_x0000_i1049" type="#_x0000_t75" style="width:453pt;height:74.5pt">
+          <v:shape id="_x0000_i1049" type="#_x0000_t75" style="width:453.2pt;height:74.65pt">
             <v:imagedata r:id="rId75" o:title="smellDetect"/>
           </v:shape>
         </w:pict>
@@ -37595,8 +37885,8 @@
       <w:pPr>
         <w:pStyle w:val="af1"/>
       </w:pPr>
-      <w:bookmarkStart w:id="332" w:name="_Toc515611957"/>
-      <w:bookmarkStart w:id="333" w:name="_Toc515636055"/>
+      <w:bookmarkStart w:id="333" w:name="_Toc515611957"/>
+      <w:bookmarkStart w:id="334" w:name="_Toc515636055"/>
       <w:r>
         <w:rPr>
           <w:rFonts w:hint="eastAsia"/>
@@ -37641,8 +37931,8 @@
         </w:rPr>
         <w:t>壞味道範例</w:t>
       </w:r>
-      <w:bookmarkEnd w:id="332"/>
       <w:bookmarkEnd w:id="333"/>
+      <w:bookmarkEnd w:id="334"/>
     </w:p>
     <w:p>
       <w:pPr>
@@ -37656,10 +37946,10 @@
           <w:rFonts w:ascii="Times New Roman" w:eastAsia="標楷體" w:hAnsi="Times New Roman"/>
         </w:rPr>
       </w:pPr>
-      <w:bookmarkStart w:id="334" w:name="_Toc515635024"/>
-      <w:bookmarkStart w:id="335" w:name="_Toc515635162"/>
-      <w:bookmarkStart w:id="336" w:name="_Toc515635294"/>
-      <w:bookmarkStart w:id="337" w:name="_Toc515636832"/>
+      <w:bookmarkStart w:id="335" w:name="_Toc515635024"/>
+      <w:bookmarkStart w:id="336" w:name="_Toc515635162"/>
+      <w:bookmarkStart w:id="337" w:name="_Toc515635294"/>
+      <w:bookmarkStart w:id="338" w:name="_Toc515636832"/>
       <w:r>
         <w:rPr>
           <w:rFonts w:ascii="Times New Roman" w:eastAsia="標楷體" w:hAnsi="Times New Roman" w:hint="eastAsia"/>
@@ -37714,10 +38004,10 @@
         </w:rPr>
         <w:t>壞味道的測試案例</w:t>
       </w:r>
-      <w:bookmarkEnd w:id="334"/>
       <w:bookmarkEnd w:id="335"/>
       <w:bookmarkEnd w:id="336"/>
       <w:bookmarkEnd w:id="337"/>
+      <w:bookmarkEnd w:id="338"/>
     </w:p>
     <w:p>
       <w:pPr>
@@ -37843,8 +38133,8 @@
       <w:pPr>
         <w:pStyle w:val="af1"/>
       </w:pPr>
-      <w:bookmarkStart w:id="338" w:name="_Toc515611958"/>
-      <w:bookmarkStart w:id="339" w:name="_Toc515636056"/>
+      <w:bookmarkStart w:id="339" w:name="_Toc515611958"/>
+      <w:bookmarkStart w:id="340" w:name="_Toc515636056"/>
       <w:r>
         <w:rPr>
           <w:rFonts w:hint="eastAsia"/>
@@ -37889,8 +38179,8 @@
         </w:rPr>
         <w:t>壞味道測試案例</w:t>
       </w:r>
-      <w:bookmarkEnd w:id="338"/>
       <w:bookmarkEnd w:id="339"/>
+      <w:bookmarkEnd w:id="340"/>
     </w:p>
     <w:p>
       <w:pPr>
@@ -37905,7 +38195,7 @@
       <w:r>
         <w:lastRenderedPageBreak/>
         <w:pict>
-          <v:shape id="_x0000_i1050" type="#_x0000_t75" style="width:324.5pt;height:88.5pt">
+          <v:shape id="_x0000_i1050" type="#_x0000_t75" style="width:324.2pt;height:88.35pt">
             <v:imagedata r:id="rId77" o:title="testFail"/>
           </v:shape>
         </w:pict>
@@ -37915,8 +38205,8 @@
       <w:pPr>
         <w:pStyle w:val="af1"/>
       </w:pPr>
-      <w:bookmarkStart w:id="340" w:name="_Toc515611959"/>
-      <w:bookmarkStart w:id="341" w:name="_Toc515636057"/>
+      <w:bookmarkStart w:id="341" w:name="_Toc515611959"/>
+      <w:bookmarkStart w:id="342" w:name="_Toc515636057"/>
       <w:r>
         <w:rPr>
           <w:rFonts w:hint="eastAsia"/>
@@ -37961,8 +38251,8 @@
         </w:rPr>
         <w:t>壞味道測試失敗</w:t>
       </w:r>
-      <w:bookmarkEnd w:id="340"/>
       <w:bookmarkEnd w:id="341"/>
+      <w:bookmarkEnd w:id="342"/>
     </w:p>
     <w:p>
       <w:pPr>
@@ -37976,10 +38266,10 @@
           <w:rFonts w:ascii="Times New Roman" w:eastAsia="標楷體" w:hAnsi="Times New Roman"/>
         </w:rPr>
       </w:pPr>
-      <w:bookmarkStart w:id="342" w:name="_Toc515635025"/>
-      <w:bookmarkStart w:id="343" w:name="_Toc515635163"/>
-      <w:bookmarkStart w:id="344" w:name="_Toc515635295"/>
-      <w:bookmarkStart w:id="345" w:name="_Toc515636833"/>
+      <w:bookmarkStart w:id="343" w:name="_Toc515635025"/>
+      <w:bookmarkStart w:id="344" w:name="_Toc515635163"/>
+      <w:bookmarkStart w:id="345" w:name="_Toc515635295"/>
+      <w:bookmarkStart w:id="346" w:name="_Toc515636833"/>
       <w:r>
         <w:rPr>
           <w:rFonts w:ascii="Times New Roman" w:eastAsia="標楷體" w:hAnsi="Times New Roman" w:hint="eastAsia"/>
@@ -38028,10 +38318,10 @@
         </w:rPr>
         <w:t>壞味道</w:t>
       </w:r>
-      <w:bookmarkEnd w:id="342"/>
       <w:bookmarkEnd w:id="343"/>
       <w:bookmarkEnd w:id="344"/>
       <w:bookmarkEnd w:id="345"/>
+      <w:bookmarkEnd w:id="346"/>
     </w:p>
     <w:p>
       <w:pPr>
@@ -38228,8 +38518,8 @@
       <w:pPr>
         <w:pStyle w:val="af1"/>
       </w:pPr>
-      <w:bookmarkStart w:id="346" w:name="_Toc515611960"/>
-      <w:bookmarkStart w:id="347" w:name="_Toc515636058"/>
+      <w:bookmarkStart w:id="347" w:name="_Toc515611960"/>
+      <w:bookmarkStart w:id="348" w:name="_Toc515636058"/>
       <w:r>
         <w:rPr>
           <w:rFonts w:hint="eastAsia"/>
@@ -38269,8 +38559,8 @@
         </w:rPr>
         <w:t>壞味道</w:t>
       </w:r>
-      <w:bookmarkEnd w:id="346"/>
       <w:bookmarkEnd w:id="347"/>
+      <w:bookmarkEnd w:id="348"/>
     </w:p>
     <w:p/>
     <w:p>
@@ -38282,7 +38572,7 @@
           <w:noProof/>
         </w:rPr>
         <w:pict>
-          <v:shape id="_x0000_i1051" type="#_x0000_t75" style="width:453pt;height:134pt">
+          <v:shape id="_x0000_i1051" type="#_x0000_t75" style="width:452.75pt;height:134.3pt">
             <v:imagedata r:id="rId79" o:title="smellQuickFix"/>
           </v:shape>
         </w:pict>
@@ -38292,8 +38582,8 @@
       <w:pPr>
         <w:pStyle w:val="af1"/>
       </w:pPr>
-      <w:bookmarkStart w:id="348" w:name="_Toc515611961"/>
-      <w:bookmarkStart w:id="349" w:name="_Toc515636059"/>
+      <w:bookmarkStart w:id="349" w:name="_Toc515611961"/>
+      <w:bookmarkStart w:id="350" w:name="_Toc515636059"/>
       <w:r>
         <w:rPr>
           <w:rFonts w:hint="eastAsia"/>
@@ -38338,8 +38628,8 @@
         </w:rPr>
         <w:t>壞味道消除的結果</w:t>
       </w:r>
-      <w:bookmarkEnd w:id="348"/>
       <w:bookmarkEnd w:id="349"/>
+      <w:bookmarkEnd w:id="350"/>
     </w:p>
     <w:p>
       <w:pPr>
@@ -38408,8 +38698,8 @@
       <w:pPr>
         <w:pStyle w:val="af1"/>
       </w:pPr>
-      <w:bookmarkStart w:id="350" w:name="_Toc515611962"/>
-      <w:bookmarkStart w:id="351" w:name="_Toc515636060"/>
+      <w:bookmarkStart w:id="351" w:name="_Toc515611962"/>
+      <w:bookmarkStart w:id="352" w:name="_Toc515636060"/>
       <w:r>
         <w:rPr>
           <w:rFonts w:hint="eastAsia"/>
@@ -38457,17 +38747,17 @@
         </w:rPr>
         <w:t>正確處理例外後測試成功</w:t>
       </w:r>
-      <w:bookmarkEnd w:id="350"/>
       <w:bookmarkEnd w:id="351"/>
+      <w:bookmarkEnd w:id="352"/>
     </w:p>
     <w:p>
       <w:pPr>
         <w:pStyle w:val="1"/>
       </w:pPr>
-      <w:bookmarkStart w:id="352" w:name="_Toc515635026"/>
-      <w:bookmarkStart w:id="353" w:name="_Toc515635164"/>
-      <w:bookmarkStart w:id="354" w:name="_Toc515635296"/>
-      <w:bookmarkStart w:id="355" w:name="_Toc515636834"/>
+      <w:bookmarkStart w:id="353" w:name="_Toc515635026"/>
+      <w:bookmarkStart w:id="354" w:name="_Toc515635164"/>
+      <w:bookmarkStart w:id="355" w:name="_Toc515635296"/>
+      <w:bookmarkStart w:id="356" w:name="_Toc515636834"/>
       <w:r>
         <w:rPr>
           <w:rFonts w:hint="eastAsia"/>
@@ -38493,19 +38783,19 @@
         </w:rPr>
         <w:t>結論與未來展望</w:t>
       </w:r>
-      <w:bookmarkEnd w:id="352"/>
       <w:bookmarkEnd w:id="353"/>
       <w:bookmarkEnd w:id="354"/>
       <w:bookmarkEnd w:id="355"/>
+      <w:bookmarkEnd w:id="356"/>
     </w:p>
     <w:p>
       <w:pPr>
         <w:pStyle w:val="2"/>
       </w:pPr>
-      <w:bookmarkStart w:id="356" w:name="_Toc515635027"/>
-      <w:bookmarkStart w:id="357" w:name="_Toc515635165"/>
-      <w:bookmarkStart w:id="358" w:name="_Toc515635297"/>
-      <w:bookmarkStart w:id="359" w:name="_Toc515636835"/>
+      <w:bookmarkStart w:id="357" w:name="_Toc515635027"/>
+      <w:bookmarkStart w:id="358" w:name="_Toc515635165"/>
+      <w:bookmarkStart w:id="359" w:name="_Toc515635297"/>
+      <w:bookmarkStart w:id="360" w:name="_Toc515636835"/>
       <w:r>
         <w:rPr>
           <w:rFonts w:hint="eastAsia"/>
@@ -38524,10 +38814,10 @@
         </w:rPr>
         <w:t>結論</w:t>
       </w:r>
-      <w:bookmarkEnd w:id="356"/>
       <w:bookmarkEnd w:id="357"/>
       <w:bookmarkEnd w:id="358"/>
       <w:bookmarkEnd w:id="359"/>
+      <w:bookmarkEnd w:id="360"/>
     </w:p>
     <w:p>
       <w:r>
@@ -38622,10 +38912,10 @@
       <w:pPr>
         <w:pStyle w:val="2"/>
       </w:pPr>
-      <w:bookmarkStart w:id="360" w:name="_Toc515635028"/>
-      <w:bookmarkStart w:id="361" w:name="_Toc515635166"/>
-      <w:bookmarkStart w:id="362" w:name="_Toc515635298"/>
-      <w:bookmarkStart w:id="363" w:name="_Toc515636836"/>
+      <w:bookmarkStart w:id="361" w:name="_Toc515635028"/>
+      <w:bookmarkStart w:id="362" w:name="_Toc515635166"/>
+      <w:bookmarkStart w:id="363" w:name="_Toc515635298"/>
+      <w:bookmarkStart w:id="364" w:name="_Toc515636836"/>
       <w:r>
         <w:rPr>
           <w:rFonts w:hint="eastAsia"/>
@@ -38644,10 +38934,10 @@
         </w:rPr>
         <w:t>未來展望</w:t>
       </w:r>
-      <w:bookmarkEnd w:id="360"/>
       <w:bookmarkEnd w:id="361"/>
       <w:bookmarkEnd w:id="362"/>
       <w:bookmarkEnd w:id="363"/>
+      <w:bookmarkEnd w:id="364"/>
     </w:p>
     <w:p>
       <w:r>
@@ -38908,7 +39198,13 @@
         <w:rPr>
           <w:rFonts w:hint="eastAsia"/>
         </w:rPr>
-        <w:t>Exception Thrown Form Finally Block</w:t>
+        <w:t>Exception Thrown From</w:t>
+      </w:r>
+      <w:r>
+        <w:rPr>
+          <w:rFonts w:hint="eastAsia"/>
+        </w:rPr>
+        <w:t xml:space="preserve"> Finally Block</w:t>
       </w:r>
       <w:r>
         <w:rPr>
@@ -39027,11 +39323,11 @@
       <w:pPr>
         <w:pStyle w:val="1"/>
       </w:pPr>
-      <w:bookmarkStart w:id="364" w:name="_Toc515549800"/>
-      <w:bookmarkStart w:id="365" w:name="_Toc515635029"/>
-      <w:bookmarkStart w:id="366" w:name="_Toc515635167"/>
-      <w:bookmarkStart w:id="367" w:name="_Toc515635299"/>
-      <w:bookmarkStart w:id="368" w:name="_Toc515636837"/>
+      <w:bookmarkStart w:id="365" w:name="_Toc515549800"/>
+      <w:bookmarkStart w:id="366" w:name="_Toc515635029"/>
+      <w:bookmarkStart w:id="367" w:name="_Toc515635167"/>
+      <w:bookmarkStart w:id="368" w:name="_Toc515635299"/>
+      <w:bookmarkStart w:id="369" w:name="_Toc515636837"/>
       <w:r>
         <w:rPr>
           <w:rFonts w:hint="eastAsia"/>
@@ -39039,11 +39335,11 @@
         <w:lastRenderedPageBreak/>
         <w:t>參考文獻</w:t>
       </w:r>
-      <w:bookmarkEnd w:id="364"/>
       <w:bookmarkEnd w:id="365"/>
       <w:bookmarkEnd w:id="366"/>
       <w:bookmarkEnd w:id="367"/>
       <w:bookmarkEnd w:id="368"/>
+      <w:bookmarkEnd w:id="369"/>
     </w:p>
     <w:p>
       <w:pPr>
@@ -39882,8 +40178,6 @@
         <w:ind w:left="-120"/>
         <w:jc w:val="both"/>
       </w:pPr>
-      <w:bookmarkStart w:id="369" w:name="_GoBack"/>
-      <w:bookmarkEnd w:id="369"/>
     </w:p>
     <w:sectPr>
       <w:footerReference w:type="default" r:id="rId90"/>
@@ -39942,6 +40236,7 @@
         <w:docPartUnique/>
       </w:docPartObj>
     </w:sdtPr>
+    <w:sdtEndPr/>
     <w:sdtContent>
       <w:p>
         <w:pPr>
@@ -39988,6 +40283,7 @@
         <w:docPartUnique/>
       </w:docPartObj>
     </w:sdtPr>
+    <w:sdtEndPr/>
     <w:sdtContent>
       <w:p>
         <w:pPr>
@@ -44166,7 +44462,6 @@
   <w:style w:type="character" w:default="1" w:styleId="a0">
     <w:name w:val="Default Paragraph Font"/>
     <w:uiPriority w:val="1"/>
-    <w:semiHidden/>
     <w:unhideWhenUsed/>
   </w:style>
   <w:style w:type="table" w:default="1" w:styleId="a1">
@@ -44753,7 +45048,7 @@
 </file>
 
 <file path=customXml/itemProps1.xml><?xml version="1.0" encoding="utf-8"?>
-<ds:datastoreItem xmlns:ds="http://schemas.openxmlformats.org/officeDocument/2006/customXml" ds:itemID="{163EE1A6-C36E-4DB2-BEA3-CEAD0B6DCD52}">
+<ds:datastoreItem xmlns:ds="http://schemas.openxmlformats.org/officeDocument/2006/customXml" ds:itemID="{C08AA3B4-466A-4A8A-AA7E-550ED0E67A63}">
   <ds:schemaRefs>
     <ds:schemaRef ds:uri="http://schemas.openxmlformats.org/officeDocument/2006/bibliography"/>
   </ds:schemaRefs>

</xml_diff>